<commit_message>
Corrected the text of my CV using grammarly
</commit_message>
<xml_diff>
--- a/Marius-Olariu-CV.docx
+++ b/Marius-Olariu-CV.docx
@@ -141,7 +141,7 @@
           <w:sz w:val="18"/>
           <w:szCs w:val="18"/>
         </w:rPr>
-        <w:t xml:space="preserve">Results driven Software Engineer with over 6 years of experience and a track record in developing sophisticated business applications. My extensive background spans multiple industries, like logistics, management software, AI based quality assurance, pharmacology, and telecommunications. </w:t>
+        <w:t xml:space="preserve">Results-driven Software Engineer with over 6 years of experience and a track record in developing sophisticated business applications. My extensive background spans multiple industries, like logistics, management software, AI-based quality assurance, pharmacology, and telecommunications. </w:t>
       </w:r>
     </w:p>
     <w:p>
@@ -282,7 +282,23 @@
           <w:sz w:val="18"/>
           <w:szCs w:val="18"/>
         </w:rPr>
-        <w:t>I am proficient in a diverse set of technologies including Java, AWS, Spring, and SQL, with a primary focus on back-end development but also hands-on experience with frontend technologies like JavaScript, React. I am enthusiastic about learning new things, both technical and business related.</w:t>
+        <w:t xml:space="preserve">I am proficient in a diverse set of technologies including Java, AWS, Spring, and SQL, with a primary focus on back-end development but also hands-on experience with frontend technologies like JavaScript, </w:t>
+      </w:r>
+      <w:r>
+        <w:rPr>
+          <w:rFonts w:cs="Arial" w:ascii="Arial" w:hAnsi="Arial"/>
+          <w:sz w:val="18"/>
+          <w:szCs w:val="18"/>
+        </w:rPr>
+        <w:t xml:space="preserve">and </w:t>
+      </w:r>
+      <w:r>
+        <w:rPr>
+          <w:rFonts w:cs="Arial" w:ascii="Arial" w:hAnsi="Arial"/>
+          <w:sz w:val="18"/>
+          <w:szCs w:val="18"/>
+        </w:rPr>
+        <w:t>React. I am enthusiastic about learning new things, both technical and business-related.</w:t>
       </w:r>
     </w:p>
     <w:p>
@@ -469,7 +485,61 @@
           <w:szCs w:val="18"/>
           <w:lang w:eastAsia="en-GB"/>
         </w:rPr>
-        <w:t>As a Backend Software Engineer I developed microservices with Java and Spring Boot and implemented initiatives that improved pull request process, standardization across microservices in the department. I took initiative in the management of the AWS infrastructure and gave talks on different technical subjects. As an engineer I took responsibility and lead different tech initiatives which has contributed to my promotion as team lead. My team was formed out of 5 developers, 1 Software Tester and 1 Scrum Master.  Additionally, my recognition as Top Talent, a distinction shared by only four individuals, acknowledged my technical and leadership skills.</w:t>
+        <w:t xml:space="preserve">As a Backend Software Engineer, I developed microservices with Java and Spring Boot and implemented initiatives that improved </w:t>
+      </w:r>
+      <w:r>
+        <w:rPr>
+          <w:rFonts w:cs="Arial" w:ascii="Arial" w:hAnsi="Arial"/>
+          <w:sz w:val="18"/>
+          <w:szCs w:val="18"/>
+          <w:lang w:eastAsia="en-GB"/>
+        </w:rPr>
+        <w:t xml:space="preserve">the </w:t>
+      </w:r>
+      <w:r>
+        <w:rPr>
+          <w:rFonts w:cs="Arial" w:ascii="Arial" w:hAnsi="Arial"/>
+          <w:sz w:val="18"/>
+          <w:szCs w:val="18"/>
+          <w:lang w:eastAsia="en-GB"/>
+        </w:rPr>
+        <w:t xml:space="preserve">pull request process, standardization across microservices in the department. I took </w:t>
+      </w:r>
+      <w:r>
+        <w:rPr>
+          <w:rFonts w:cs="Arial" w:ascii="Arial" w:hAnsi="Arial"/>
+          <w:sz w:val="18"/>
+          <w:szCs w:val="18"/>
+          <w:lang w:eastAsia="en-GB"/>
+        </w:rPr>
+        <w:t xml:space="preserve">the </w:t>
+      </w:r>
+      <w:r>
+        <w:rPr>
+          <w:rFonts w:cs="Arial" w:ascii="Arial" w:hAnsi="Arial"/>
+          <w:sz w:val="18"/>
+          <w:szCs w:val="18"/>
+          <w:lang w:eastAsia="en-GB"/>
+        </w:rPr>
+        <w:t xml:space="preserve">initiative in the management of the AWS infrastructure and gave talks on different technical subjects. As an engineer, I took responsibility and </w:t>
+      </w:r>
+      <w:r>
+        <w:rPr>
+          <w:rFonts w:cs="Arial" w:ascii="Arial" w:hAnsi="Arial"/>
+          <w:sz w:val="18"/>
+          <w:szCs w:val="18"/>
+          <w:lang w:eastAsia="en-GB"/>
+        </w:rPr>
+        <w:t>led</w:t>
+      </w:r>
+      <w:r>
+        <w:rPr>
+          <w:rFonts w:cs="Arial" w:ascii="Arial" w:hAnsi="Arial"/>
+          <w:sz w:val="18"/>
+          <w:szCs w:val="18"/>
+          <w:lang w:eastAsia="en-GB"/>
+        </w:rPr>
+        <w:t xml:space="preserve"> different tech initiatives which has contributed to my promotion as team lead. My team was formed out of 5 developers, 1 Software Tester and 1 Scrum Master.  Additionally, my recognition as Top Talent, a distinction shared by only four individuals, acknowledged my technical and leadership skills.</w:t>
       </w:r>
     </w:p>
     <w:p>
@@ -599,7 +669,23 @@
           <w:sz w:val="18"/>
           <w:szCs w:val="18"/>
         </w:rPr>
-        <w:t xml:space="preserve">Full stack development for a Phase I eSource and clinical trial automation system which is used by the biggest pharmaceutical companies in the world. In collaboration with Project Managers, Biomedical Engineers and Product Owner I delivered for our clients high quality software, and I provided speedy troubleshooting, bug fixing and technical support. </w:t>
+        <w:t>Full stack development for a Phase I eSource and clinical trial automation system which is used by the biggest pharmaceutical companies in the world. In collaboration with Project Managers, Biomedical Engineers and Product Owner</w:t>
+      </w:r>
+      <w:r>
+        <w:rPr>
+          <w:rFonts w:cs="Arial" w:ascii="Arial" w:hAnsi="Arial"/>
+          <w:sz w:val="18"/>
+          <w:szCs w:val="18"/>
+        </w:rPr>
+        <w:t>s</w:t>
+      </w:r>
+      <w:r>
+        <w:rPr>
+          <w:rFonts w:cs="Arial" w:ascii="Arial" w:hAnsi="Arial"/>
+          <w:sz w:val="18"/>
+          <w:szCs w:val="18"/>
+        </w:rPr>
+        <w:t xml:space="preserve"> I delivered for our clients high quality software, and I provided speedy troubleshooting, bug fixing and technical support. </w:t>
       </w:r>
       <w:r>
         <w:rPr>
@@ -775,7 +861,23 @@
           <w:sz w:val="18"/>
           <w:szCs w:val="18"/>
         </w:rPr>
-        <w:t xml:space="preserve">I developed clean and performant software in Java for Diffblue Cover, an AI based tool that automatically generates (unit) tests. I embraced continuous learning (i.e. each Sprint I studied a new topic relevant for my work) and took up new responsibilities (e.g. lead stand-ups and Sprint Retrospectives). Moreover, I set up and maintained an online environment where the product could be demoed. </w:t>
+        <w:t xml:space="preserve">I developed clean and performant software in Java for Diffblue Cover, an AI-based tool that automatically generates (unit) tests. I embraced continuous learning (i.e. each Sprint I studied a new topic relevant </w:t>
+      </w:r>
+      <w:r>
+        <w:rPr>
+          <w:rFonts w:cs="Arial" w:ascii="Arial" w:hAnsi="Arial"/>
+          <w:sz w:val="18"/>
+          <w:szCs w:val="18"/>
+        </w:rPr>
+        <w:t>to</w:t>
+      </w:r>
+      <w:r>
+        <w:rPr>
+          <w:rFonts w:cs="Arial" w:ascii="Arial" w:hAnsi="Arial"/>
+          <w:sz w:val="18"/>
+          <w:szCs w:val="18"/>
+        </w:rPr>
+        <w:t xml:space="preserve"> my work) and took up new responsibilities (e.g. lead stand-ups and Sprint Retrospectives). Moreover, I set up and maintained an online environment where the product could be demoed. </w:t>
       </w:r>
     </w:p>
     <w:p>
@@ -949,7 +1051,25 @@
           <w:sz w:val="18"/>
           <w:szCs w:val="18"/>
         </w:rPr>
-        <w:t>I worked on the architecture and implementation of a cloud add-on for Jira that is a light-weight CRM.  Also, I supported a colleague to transition from a Technical Consultant position to a Developer one through mentoring. In parallel to my work engagement I completed my MSc dissertation.</w:t>
+        <w:t xml:space="preserve">I worked on the architecture and implementation of a cloud add-on for Jira </w:t>
+      </w:r>
+      <w:r>
+        <w:rPr>
+          <w:rFonts w:cs="Arial" w:ascii="Arial" w:hAnsi="Arial"/>
+          <w:color w:val="222E39"/>
+          <w:sz w:val="18"/>
+          <w:szCs w:val="18"/>
+        </w:rPr>
+        <w:t>which</w:t>
+      </w:r>
+      <w:r>
+        <w:rPr>
+          <w:rFonts w:cs="Arial" w:ascii="Arial" w:hAnsi="Arial"/>
+          <w:color w:val="222E39"/>
+          <w:sz w:val="18"/>
+          <w:szCs w:val="18"/>
+        </w:rPr>
+        <w:t xml:space="preserve"> a light-weight CRM.  Also, I supported a colleague to transition from a Technical Consultant position to a Developer one through mentoring. In parallel to my work engagement, I completed my MSc dissertation.</w:t>
       </w:r>
     </w:p>
     <w:p>
@@ -1099,7 +1219,7 @@
           <w:sz w:val="18"/>
           <w:szCs w:val="18"/>
         </w:rPr>
-        <w:t>In parallel to my BSc studies in Computer Science I developed software for a vertical lift module (LOGIMAT) that allowed goods in a warehouse to be stored and managed efficiently. In addition to my university curriculum, I studied selected programming concepts in more depth to ensure a successful transition to professional software development.</w:t>
+        <w:t>In parallel to my BSc studies in Computer Science, I developed software for a vertical lift module (LOGIMAT) that allowed goods in a warehouse to be stored and managed efficiently. In addition to my university curriculum, I studied selected programming concepts in more depth to ensure a successful transition to professional software development.</w:t>
       </w:r>
     </w:p>
     <w:p>
@@ -1735,7 +1855,39 @@
           <w:sz w:val="18"/>
           <w:szCs w:val="18"/>
         </w:rPr>
-        <w:t xml:space="preserve">. A scholarship awarded by the Scottish Funding Council (SFC) that covered the tuition fee for my master degree programme. </w:t>
+        <w:t xml:space="preserve">. A scholarship awarded by the Scottish Funding Council (SFC) </w:t>
+      </w:r>
+      <w:r>
+        <w:rPr>
+          <w:rFonts w:ascii="Arial" w:hAnsi="Arial"/>
+          <w:sz w:val="18"/>
+          <w:szCs w:val="18"/>
+        </w:rPr>
+        <w:t>which</w:t>
+      </w:r>
+      <w:r>
+        <w:rPr>
+          <w:rFonts w:ascii="Arial" w:hAnsi="Arial"/>
+          <w:sz w:val="18"/>
+          <w:szCs w:val="18"/>
+        </w:rPr>
+        <w:t xml:space="preserve"> covered the tuition fee for my master’</w:t>
+      </w:r>
+      <w:r>
+        <w:rPr>
+          <w:rFonts w:ascii="Arial" w:hAnsi="Arial"/>
+          <w:sz w:val="18"/>
+          <w:szCs w:val="18"/>
+        </w:rPr>
+        <w:t>s</w:t>
+      </w:r>
+      <w:r>
+        <w:rPr>
+          <w:rFonts w:ascii="Arial" w:hAnsi="Arial"/>
+          <w:sz w:val="18"/>
+          <w:szCs w:val="18"/>
+        </w:rPr>
+        <w:t xml:space="preserve"> degree programme. </w:t>
       </w:r>
     </w:p>
     <w:p>
@@ -1868,7 +2020,7 @@
           <w:sz w:val="18"/>
           <w:szCs w:val="18"/>
         </w:rPr>
-        <w:t>At a coding club I taught</w:t>
+        <w:t>At a coding club, I taught</w:t>
         <w:softHyphen/>
         <w:t xml:space="preserve"> 7-18 years old how to code, see also </w:t>
       </w:r>

</xml_diff>

<commit_message>
Fix error for time IQVIA
</commit_message>
<xml_diff>
--- a/Marius-Olariu-CV.docx
+++ b/Marius-Olariu-CV.docx
@@ -9,6 +9,12 @@
           <w:rFonts w:ascii="Arial" w:hAnsi="Arial" w:cs="Arial"/>
         </w:rPr>
       </w:pPr>
+      <w:r>
+        <w:rPr>
+          <w:rFonts w:cs="Arial" w:ascii="Arial" w:hAnsi="Arial"/>
+        </w:rPr>
+        <w:softHyphen/>
+      </w:r>
       <w:r>
         <w:rPr>
           <w:rFonts w:cs="Arial" w:ascii="Arial" w:hAnsi="Arial"/>
@@ -282,23 +288,7 @@
           <w:sz w:val="18"/>
           <w:szCs w:val="18"/>
         </w:rPr>
-        <w:t xml:space="preserve">I am proficient in a diverse set of technologies including Java, AWS, Spring, and SQL, with a primary focus on back-end development but also hands-on experience with frontend technologies like JavaScript, </w:t>
-      </w:r>
-      <w:r>
-        <w:rPr>
-          <w:rFonts w:cs="Arial" w:ascii="Arial" w:hAnsi="Arial"/>
-          <w:sz w:val="18"/>
-          <w:szCs w:val="18"/>
-        </w:rPr>
-        <w:t xml:space="preserve">and </w:t>
-      </w:r>
-      <w:r>
-        <w:rPr>
-          <w:rFonts w:cs="Arial" w:ascii="Arial" w:hAnsi="Arial"/>
-          <w:sz w:val="18"/>
-          <w:szCs w:val="18"/>
-        </w:rPr>
-        <w:t>React. I am enthusiastic about learning new things, both technical and business-related.</w:t>
+        <w:t>I am proficient in a diverse set of technologies including Java, AWS, Spring, and SQL, with a primary focus on back-end development but also hands-on experience with frontend technologies like JavaScript, and React. I am enthusiastic about learning new things, both technical and business-related.</w:t>
       </w:r>
     </w:p>
     <w:p>
@@ -485,61 +475,7 @@
           <w:szCs w:val="18"/>
           <w:lang w:eastAsia="en-GB"/>
         </w:rPr>
-        <w:t xml:space="preserve">As a Backend Software Engineer, I developed microservices with Java and Spring Boot and implemented initiatives that improved </w:t>
-      </w:r>
-      <w:r>
-        <w:rPr>
-          <w:rFonts w:cs="Arial" w:ascii="Arial" w:hAnsi="Arial"/>
-          <w:sz w:val="18"/>
-          <w:szCs w:val="18"/>
-          <w:lang w:eastAsia="en-GB"/>
-        </w:rPr>
-        <w:t xml:space="preserve">the </w:t>
-      </w:r>
-      <w:r>
-        <w:rPr>
-          <w:rFonts w:cs="Arial" w:ascii="Arial" w:hAnsi="Arial"/>
-          <w:sz w:val="18"/>
-          <w:szCs w:val="18"/>
-          <w:lang w:eastAsia="en-GB"/>
-        </w:rPr>
-        <w:t xml:space="preserve">pull request process, standardization across microservices in the department. I took </w:t>
-      </w:r>
-      <w:r>
-        <w:rPr>
-          <w:rFonts w:cs="Arial" w:ascii="Arial" w:hAnsi="Arial"/>
-          <w:sz w:val="18"/>
-          <w:szCs w:val="18"/>
-          <w:lang w:eastAsia="en-GB"/>
-        </w:rPr>
-        <w:t xml:space="preserve">the </w:t>
-      </w:r>
-      <w:r>
-        <w:rPr>
-          <w:rFonts w:cs="Arial" w:ascii="Arial" w:hAnsi="Arial"/>
-          <w:sz w:val="18"/>
-          <w:szCs w:val="18"/>
-          <w:lang w:eastAsia="en-GB"/>
-        </w:rPr>
-        <w:t xml:space="preserve">initiative in the management of the AWS infrastructure and gave talks on different technical subjects. As an engineer, I took responsibility and </w:t>
-      </w:r>
-      <w:r>
-        <w:rPr>
-          <w:rFonts w:cs="Arial" w:ascii="Arial" w:hAnsi="Arial"/>
-          <w:sz w:val="18"/>
-          <w:szCs w:val="18"/>
-          <w:lang w:eastAsia="en-GB"/>
-        </w:rPr>
-        <w:t>led</w:t>
-      </w:r>
-      <w:r>
-        <w:rPr>
-          <w:rFonts w:cs="Arial" w:ascii="Arial" w:hAnsi="Arial"/>
-          <w:sz w:val="18"/>
-          <w:szCs w:val="18"/>
-          <w:lang w:eastAsia="en-GB"/>
-        </w:rPr>
-        <w:t xml:space="preserve"> different tech initiatives which has contributed to my promotion as team lead. My team was formed out of 5 developers, 1 Software Tester and 1 Scrum Master.  Additionally, my recognition as Top Talent, a distinction shared by only four individuals, acknowledged my technical and leadership skills.</w:t>
+        <w:t>As a Backend Software Engineer, I developed microservices with Java and Spring Boot and implemented initiatives that improved the pull request process, standardization across microservices in the department. I took the initiative in the management of the AWS infrastructure and gave talks on different technical subjects. As an engineer, I took responsibility and led different tech initiatives which has contributed to my promotion as team lead. My team was formed out of 5 developers, 1 Software Tester and 1 Scrum Master.  Additionally, my recognition as Top Talent, a distinction shared by only four individuals, acknowledged my technical and leadership skills.</w:t>
       </w:r>
     </w:p>
     <w:p>
@@ -646,7 +582,43 @@
           <w:szCs w:val="20"/>
           <w:lang w:eastAsia="en-GB"/>
         </w:rPr>
-        <w:t>(Feb 2023 – Oct 2023)</w:t>
+        <w:t>(Feb 202</w:t>
+      </w:r>
+      <w:r>
+        <w:rPr>
+          <w:rFonts w:eastAsia="Times New Roman" w:cs="Arial" w:ascii="Arial" w:hAnsi="Arial"/>
+          <w:sz w:val="20"/>
+          <w:szCs w:val="20"/>
+          <w:lang w:eastAsia="en-GB"/>
+        </w:rPr>
+        <w:t xml:space="preserve">2 </w:t>
+      </w:r>
+      <w:r>
+        <w:rPr>
+          <w:rFonts w:eastAsia="Times New Roman" w:cs="Arial" w:ascii="Arial" w:hAnsi="Arial"/>
+          <w:sz w:val="20"/>
+          <w:szCs w:val="20"/>
+          <w:lang w:eastAsia="en-GB"/>
+        </w:rPr>
+        <w:t>– Oct 202</w:t>
+      </w:r>
+      <w:r>
+        <w:rPr>
+          <w:rFonts w:eastAsia="Times New Roman" w:cs="Arial" w:ascii="Arial" w:hAnsi="Arial"/>
+          <w:sz w:val="20"/>
+          <w:szCs w:val="20"/>
+          <w:lang w:eastAsia="en-GB"/>
+        </w:rPr>
+        <w:t>2</w:t>
+      </w:r>
+      <w:r>
+        <w:rPr>
+          <w:rFonts w:eastAsia="Times New Roman" w:cs="Arial" w:ascii="Arial" w:hAnsi="Arial"/>
+          <w:sz w:val="20"/>
+          <w:szCs w:val="20"/>
+          <w:lang w:eastAsia="en-GB"/>
+        </w:rPr>
+        <w:t>)</w:t>
       </w:r>
     </w:p>
     <w:p>
@@ -669,23 +641,7 @@
           <w:sz w:val="18"/>
           <w:szCs w:val="18"/>
         </w:rPr>
-        <w:t>Full stack development for a Phase I eSource and clinical trial automation system which is used by the biggest pharmaceutical companies in the world. In collaboration with Project Managers, Biomedical Engineers and Product Owner</w:t>
-      </w:r>
-      <w:r>
-        <w:rPr>
-          <w:rFonts w:cs="Arial" w:ascii="Arial" w:hAnsi="Arial"/>
-          <w:sz w:val="18"/>
-          <w:szCs w:val="18"/>
-        </w:rPr>
-        <w:t>s</w:t>
-      </w:r>
-      <w:r>
-        <w:rPr>
-          <w:rFonts w:cs="Arial" w:ascii="Arial" w:hAnsi="Arial"/>
-          <w:sz w:val="18"/>
-          <w:szCs w:val="18"/>
-        </w:rPr>
-        <w:t xml:space="preserve"> I delivered for our clients high quality software, and I provided speedy troubleshooting, bug fixing and technical support. </w:t>
+        <w:t xml:space="preserve">Full stack development for a Phase I eSource and clinical trial automation system which is used by the biggest pharmaceutical companies in the world. In collaboration with Project Managers, Biomedical Engineers and Product Owners I delivered for our clients high quality software, and I provided speedy troubleshooting, bug fixing and technical support. </w:t>
       </w:r>
       <w:r>
         <w:rPr>
@@ -861,23 +817,7 @@
           <w:sz w:val="18"/>
           <w:szCs w:val="18"/>
         </w:rPr>
-        <w:t xml:space="preserve">I developed clean and performant software in Java for Diffblue Cover, an AI-based tool that automatically generates (unit) tests. I embraced continuous learning (i.e. each Sprint I studied a new topic relevant </w:t>
-      </w:r>
-      <w:r>
-        <w:rPr>
-          <w:rFonts w:cs="Arial" w:ascii="Arial" w:hAnsi="Arial"/>
-          <w:sz w:val="18"/>
-          <w:szCs w:val="18"/>
-        </w:rPr>
-        <w:t>to</w:t>
-      </w:r>
-      <w:r>
-        <w:rPr>
-          <w:rFonts w:cs="Arial" w:ascii="Arial" w:hAnsi="Arial"/>
-          <w:sz w:val="18"/>
-          <w:szCs w:val="18"/>
-        </w:rPr>
-        <w:t xml:space="preserve"> my work) and took up new responsibilities (e.g. lead stand-ups and Sprint Retrospectives). Moreover, I set up and maintained an online environment where the product could be demoed. </w:t>
+        <w:t xml:space="preserve">I developed clean and performant software in Java for Diffblue Cover, an AI-based tool that automatically generates (unit) tests. I embraced continuous learning (i.e. each Sprint I studied a new topic relevant to my work) and took up new responsibilities (e.g. lead stand-ups and Sprint Retrospectives). Moreover, I set up and maintained an online environment where the product could be demoed. </w:t>
       </w:r>
     </w:p>
     <w:p>
@@ -1051,25 +991,7 @@
           <w:sz w:val="18"/>
           <w:szCs w:val="18"/>
         </w:rPr>
-        <w:t xml:space="preserve">I worked on the architecture and implementation of a cloud add-on for Jira </w:t>
-      </w:r>
-      <w:r>
-        <w:rPr>
-          <w:rFonts w:cs="Arial" w:ascii="Arial" w:hAnsi="Arial"/>
-          <w:color w:val="222E39"/>
-          <w:sz w:val="18"/>
-          <w:szCs w:val="18"/>
-        </w:rPr>
-        <w:t>which</w:t>
-      </w:r>
-      <w:r>
-        <w:rPr>
-          <w:rFonts w:cs="Arial" w:ascii="Arial" w:hAnsi="Arial"/>
-          <w:color w:val="222E39"/>
-          <w:sz w:val="18"/>
-          <w:szCs w:val="18"/>
-        </w:rPr>
-        <w:t xml:space="preserve"> a light-weight CRM.  Also, I supported a colleague to transition from a Technical Consultant position to a Developer one through mentoring. In parallel to my work engagement, I completed my MSc dissertation.</w:t>
+        <w:t>I worked on the architecture and implementation of a cloud add-on for Jira which a light-weight CRM.  Also, I supported a colleague to transition from a Technical Consultant position to a Developer one through mentoring. In parallel to my work engagement, I completed my MSc dissertation.</w:t>
       </w:r>
     </w:p>
     <w:p>
@@ -1855,39 +1777,7 @@
           <w:sz w:val="18"/>
           <w:szCs w:val="18"/>
         </w:rPr>
-        <w:t xml:space="preserve">. A scholarship awarded by the Scottish Funding Council (SFC) </w:t>
-      </w:r>
-      <w:r>
-        <w:rPr>
-          <w:rFonts w:ascii="Arial" w:hAnsi="Arial"/>
-          <w:sz w:val="18"/>
-          <w:szCs w:val="18"/>
-        </w:rPr>
-        <w:t>which</w:t>
-      </w:r>
-      <w:r>
-        <w:rPr>
-          <w:rFonts w:ascii="Arial" w:hAnsi="Arial"/>
-          <w:sz w:val="18"/>
-          <w:szCs w:val="18"/>
-        </w:rPr>
-        <w:t xml:space="preserve"> covered the tuition fee for my master’</w:t>
-      </w:r>
-      <w:r>
-        <w:rPr>
-          <w:rFonts w:ascii="Arial" w:hAnsi="Arial"/>
-          <w:sz w:val="18"/>
-          <w:szCs w:val="18"/>
-        </w:rPr>
-        <w:t>s</w:t>
-      </w:r>
-      <w:r>
-        <w:rPr>
-          <w:rFonts w:ascii="Arial" w:hAnsi="Arial"/>
-          <w:sz w:val="18"/>
-          <w:szCs w:val="18"/>
-        </w:rPr>
-        <w:t xml:space="preserve"> degree programme. </w:t>
+        <w:t xml:space="preserve">. A scholarship awarded by the Scottish Funding Council (SFC) which covered the tuition fee for my master’s degree programme. </w:t>
       </w:r>
     </w:p>
     <w:p>

</xml_diff>

<commit_message>
Added that I used TDD
</commit_message>
<xml_diff>
--- a/Marius-Olariu-CV.docx
+++ b/Marius-Olariu-CV.docx
@@ -14,11 +14,6 @@
           <w:rFonts w:cs="Arial" w:ascii="Arial" w:hAnsi="Arial"/>
         </w:rPr>
         <w:softHyphen/>
-      </w:r>
-      <w:r>
-        <w:rPr>
-          <w:rFonts w:cs="Arial" w:ascii="Arial" w:hAnsi="Arial"/>
-        </w:rPr>
         <w:t>Marius Olariu</w:t>
       </w:r>
     </w:p>
@@ -34,22 +29,6 @@
           <w:rFonts w:cs="Arial" w:ascii="Arial" w:hAnsi="Arial"/>
         </w:rPr>
         <w:t>London, NW10 7GL; marius.lucian.olariu@gmail.com</w:t>
-      </w:r>
-    </w:p>
-    <w:p>
-      <w:pPr>
-        <w:pStyle w:val="Normal"/>
-        <w:jc w:val="both"/>
-        <w:rPr>
-          <w:rFonts w:ascii="Arial" w:hAnsi="Arial" w:eastAsia="Times New Roman" w:cs="Arial"/>
-          <w:lang w:eastAsia="en-GB"/>
-        </w:rPr>
-      </w:pPr>
-      <w:r>
-        <w:rPr>
-          <w:rFonts w:eastAsia="Times New Roman" w:cs="Arial" w:ascii="Arial" w:hAnsi="Arial"/>
-          <w:lang w:eastAsia="en-GB"/>
-        </w:rPr>
       </w:r>
     </w:p>
     <w:p>
@@ -170,30 +149,6 @@
     </w:p>
     <w:p>
       <w:pPr>
-        <w:pStyle w:val="Liste"/>
-        <w:widowControl/>
-        <w:numPr>
-          <w:ilvl w:val="0"/>
-          <w:numId w:val="0"/>
-        </w:numPr>
-        <w:bidi w:val="0"/>
-        <w:spacing w:lineRule="auto" w:line="240" w:before="0" w:after="0"/>
-        <w:ind w:hanging="0" w:left="697"/>
-        <w:jc w:val="left"/>
-        <w:rPr>
-          <w:rFonts w:ascii="Arial" w:hAnsi="Arial" w:cs="Arial"/>
-          <w:sz w:val="20"/>
-        </w:rPr>
-      </w:pPr>
-      <w:r>
-        <w:rPr>
-          <w:rFonts w:cs="Arial" w:ascii="Arial" w:hAnsi="Arial"/>
-          <w:sz w:val="20"/>
-        </w:rPr>
-      </w:r>
-    </w:p>
-    <w:p>
-      <w:pPr>
         <w:pStyle w:val="Titleparagraph"/>
         <w:rPr>
           <w:sz w:val="24"/>
@@ -329,24 +284,6 @@
     </w:p>
     <w:p>
       <w:pPr>
-        <w:pStyle w:val="NoSpacing"/>
-        <w:ind w:left="0"/>
-        <w:rPr>
-          <w:rFonts w:ascii="Arial" w:hAnsi="Arial" w:cs="Arial"/>
-          <w:szCs w:val="24"/>
-          <w:lang w:eastAsia="en-GB"/>
-        </w:rPr>
-      </w:pPr>
-      <w:r>
-        <w:rPr>
-          <w:rFonts w:cs="Arial" w:ascii="Arial" w:hAnsi="Arial"/>
-          <w:szCs w:val="24"/>
-          <w:lang w:eastAsia="en-GB"/>
-        </w:rPr>
-      </w:r>
-    </w:p>
-    <w:p>
-      <w:pPr>
         <w:pStyle w:val="Titleparagraph"/>
         <w:rPr>
           <w:sz w:val="24"/>
@@ -475,7 +412,139 @@
           <w:szCs w:val="18"/>
           <w:lang w:eastAsia="en-GB"/>
         </w:rPr>
-        <w:t>As a Backend Software Engineer, I developed microservices with Java and Spring Boot and implemented initiatives that improved the pull request process, standardization across microservices in the department. I took the initiative in the management of the AWS infrastructure and gave talks on different technical subjects. As an engineer, I took responsibility and led different tech initiatives which has contributed to my promotion as team lead. My team was formed out of 5 developers, 1 Software Tester and 1 Scrum Master.  Additionally, my recognition as Top Talent, a distinction shared by only four individuals, acknowledged my technical and leadership skills.</w:t>
+        <w:t xml:space="preserve">As a Backend Software Engineer, I developed microservices with Java and Spring Boot and implemented initiatives that improved the pull request process </w:t>
+      </w:r>
+      <w:r>
+        <w:rPr>
+          <w:rFonts w:cs="Arial" w:ascii="Arial" w:hAnsi="Arial"/>
+          <w:sz w:val="18"/>
+          <w:szCs w:val="18"/>
+          <w:lang w:eastAsia="en-GB"/>
+        </w:rPr>
+        <w:t xml:space="preserve">and </w:t>
+      </w:r>
+      <w:r>
+        <w:rPr>
+          <w:rFonts w:cs="Arial" w:ascii="Arial" w:hAnsi="Arial"/>
+          <w:sz w:val="18"/>
+          <w:szCs w:val="18"/>
+          <w:lang w:eastAsia="en-GB"/>
+        </w:rPr>
+        <w:t xml:space="preserve">standardization across microservices in the department. </w:t>
+      </w:r>
+      <w:r>
+        <w:rPr>
+          <w:rFonts w:cs="Arial" w:ascii="Arial" w:hAnsi="Arial"/>
+          <w:sz w:val="18"/>
+          <w:szCs w:val="18"/>
+          <w:lang w:eastAsia="en-GB"/>
+        </w:rPr>
+        <w:t>Additionally I, a</w:t>
+      </w:r>
+      <w:r>
+        <w:rPr>
+          <w:rStyle w:val="Strong"/>
+          <w:rFonts w:cs="Arial" w:ascii="Arial" w:hAnsi="Arial"/>
+          <w:b w:val="false"/>
+          <w:bCs w:val="false"/>
+          <w:sz w:val="18"/>
+          <w:szCs w:val="18"/>
+          <w:lang w:eastAsia="en-GB"/>
+        </w:rPr>
+        <w:t>pplied</w:t>
+      </w:r>
+      <w:r>
+        <w:rPr>
+          <w:rStyle w:val="Strong"/>
+          <w:rFonts w:cs="Arial" w:ascii="Arial" w:hAnsi="Arial"/>
+          <w:b w:val="false"/>
+          <w:bCs w:val="false"/>
+          <w:sz w:val="18"/>
+          <w:szCs w:val="18"/>
+          <w:lang w:eastAsia="en-GB"/>
+        </w:rPr>
+        <w:t xml:space="preserve"> Test-Driven Development </w:t>
+      </w:r>
+      <w:r>
+        <w:rPr>
+          <w:rStyle w:val="Strong"/>
+          <w:rFonts w:cs="Arial" w:ascii="Arial" w:hAnsi="Arial"/>
+          <w:b w:val="false"/>
+          <w:bCs w:val="false"/>
+          <w:sz w:val="18"/>
+          <w:szCs w:val="18"/>
+          <w:lang w:eastAsia="en-GB"/>
+        </w:rPr>
+        <w:t>methodology</w:t>
+      </w:r>
+      <w:r>
+        <w:rPr>
+          <w:rStyle w:val="Strong"/>
+          <w:rFonts w:cs="Arial" w:ascii="Arial" w:hAnsi="Arial"/>
+          <w:b w:val="false"/>
+          <w:bCs w:val="false"/>
+          <w:sz w:val="18"/>
+          <w:szCs w:val="18"/>
+          <w:lang w:eastAsia="en-GB"/>
+        </w:rPr>
+        <w:t xml:space="preserve"> to ensure </w:t>
+      </w:r>
+      <w:r>
+        <w:rPr>
+          <w:rStyle w:val="Strong"/>
+          <w:rFonts w:cs="Arial" w:ascii="Arial" w:hAnsi="Arial"/>
+          <w:b w:val="false"/>
+          <w:bCs w:val="false"/>
+          <w:sz w:val="18"/>
+          <w:szCs w:val="18"/>
+          <w:lang w:eastAsia="en-GB"/>
+        </w:rPr>
+        <w:t>development of</w:t>
+      </w:r>
+      <w:r>
+        <w:rPr>
+          <w:rStyle w:val="Strong"/>
+          <w:rFonts w:cs="Arial" w:ascii="Arial" w:hAnsi="Arial"/>
+          <w:b w:val="false"/>
+          <w:bCs w:val="false"/>
+          <w:sz w:val="18"/>
+          <w:szCs w:val="18"/>
+          <w:lang w:eastAsia="en-GB"/>
+        </w:rPr>
+        <w:t xml:space="preserve"> high-quality </w:t>
+      </w:r>
+      <w:r>
+        <w:rPr>
+          <w:rStyle w:val="Strong"/>
+          <w:rFonts w:cs="Arial" w:ascii="Arial" w:hAnsi="Arial"/>
+          <w:b w:val="false"/>
+          <w:bCs w:val="false"/>
+          <w:sz w:val="18"/>
+          <w:szCs w:val="18"/>
+          <w:lang w:eastAsia="en-GB"/>
+        </w:rPr>
+        <w:t>and</w:t>
+      </w:r>
+      <w:r>
+        <w:rPr>
+          <w:rStyle w:val="Strong"/>
+          <w:rFonts w:cs="Arial" w:ascii="Arial" w:hAnsi="Arial"/>
+          <w:b w:val="false"/>
+          <w:bCs w:val="false"/>
+          <w:sz w:val="18"/>
+          <w:szCs w:val="18"/>
+          <w:lang w:eastAsia="en-GB"/>
+        </w:rPr>
+        <w:t xml:space="preserve"> maintainable code.</w:t>
+      </w:r>
+      <w:r>
+        <w:rPr>
+          <w:rFonts w:cs="Arial" w:ascii="Arial" w:hAnsi="Arial"/>
+          <w:sz w:val="18"/>
+          <w:szCs w:val="18"/>
+          <w:lang w:eastAsia="en-GB"/>
+        </w:rPr>
+        <w:t xml:space="preserve"> I took the initiative with the management of the AWS infrastructure and gave talks on different technical subjects. As an engineer, I took responsibility and led different tech initiatives which has contributed to my promotion as team lead. My team was formed out of 5 developers, 1 Software Tester and 1 Scrum Master.  Additionally, my recognition as Top Talent, a distinction shared by only four individuals, acknowledged my technical and leadership skills.</w:t>
       </w:r>
     </w:p>
     <w:p>
@@ -527,26 +596,6 @@
           <w:lang w:eastAsia="en-GB"/>
         </w:rPr>
         <w:t>: https://www.vodafone.co.uk</w:t>
-      </w:r>
-    </w:p>
-    <w:p>
-      <w:pPr>
-        <w:pStyle w:val="Liste"/>
-        <w:numPr>
-          <w:ilvl w:val="0"/>
-          <w:numId w:val="0"/>
-        </w:numPr>
-        <w:ind w:hanging="0" w:left="0"/>
-        <w:rPr>
-          <w:rFonts w:ascii="Arial" w:hAnsi="Arial" w:cs="Arial"/>
-          <w:lang w:eastAsia="en-GB"/>
-        </w:rPr>
-      </w:pPr>
-      <w:r>
-        <w:rPr>
-          <w:rFonts w:cs="Arial" w:ascii="Arial" w:hAnsi="Arial"/>
-          <w:lang w:eastAsia="en-GB"/>
-        </w:rPr>
       </w:r>
     </w:p>
     <w:p>
@@ -582,43 +631,7 @@
           <w:szCs w:val="20"/>
           <w:lang w:eastAsia="en-GB"/>
         </w:rPr>
-        <w:t>(Feb 202</w:t>
-      </w:r>
-      <w:r>
-        <w:rPr>
-          <w:rFonts w:eastAsia="Times New Roman" w:cs="Arial" w:ascii="Arial" w:hAnsi="Arial"/>
-          <w:sz w:val="20"/>
-          <w:szCs w:val="20"/>
-          <w:lang w:eastAsia="en-GB"/>
-        </w:rPr>
-        <w:t xml:space="preserve">2 </w:t>
-      </w:r>
-      <w:r>
-        <w:rPr>
-          <w:rFonts w:eastAsia="Times New Roman" w:cs="Arial" w:ascii="Arial" w:hAnsi="Arial"/>
-          <w:sz w:val="20"/>
-          <w:szCs w:val="20"/>
-          <w:lang w:eastAsia="en-GB"/>
-        </w:rPr>
-        <w:t>– Oct 202</w:t>
-      </w:r>
-      <w:r>
-        <w:rPr>
-          <w:rFonts w:eastAsia="Times New Roman" w:cs="Arial" w:ascii="Arial" w:hAnsi="Arial"/>
-          <w:sz w:val="20"/>
-          <w:szCs w:val="20"/>
-          <w:lang w:eastAsia="en-GB"/>
-        </w:rPr>
-        <w:t>2</w:t>
-      </w:r>
-      <w:r>
-        <w:rPr>
-          <w:rFonts w:eastAsia="Times New Roman" w:cs="Arial" w:ascii="Arial" w:hAnsi="Arial"/>
-          <w:sz w:val="20"/>
-          <w:szCs w:val="20"/>
-          <w:lang w:eastAsia="en-GB"/>
-        </w:rPr>
-        <w:t>)</w:t>
+        <w:t>(Feb 2022 – Oct 2022)</w:t>
       </w:r>
     </w:p>
     <w:p>
@@ -641,7 +654,136 @@
           <w:sz w:val="18"/>
           <w:szCs w:val="18"/>
         </w:rPr>
-        <w:t xml:space="preserve">Full stack development for a Phase I eSource and clinical trial automation system which is used by the biggest pharmaceutical companies in the world. In collaboration with Project Managers, Biomedical Engineers and Product Owners I delivered for our clients high quality software, and I provided speedy troubleshooting, bug fixing and technical support. </w:t>
+        <w:t xml:space="preserve">Full stack development </w:t>
+      </w:r>
+      <w:r>
+        <w:rPr>
+          <w:rFonts w:cs="Arial" w:ascii="Arial" w:hAnsi="Arial"/>
+          <w:sz w:val="18"/>
+          <w:szCs w:val="18"/>
+        </w:rPr>
+        <w:t xml:space="preserve">with Groovy/Grails and JavaScript/jQuery </w:t>
+      </w:r>
+      <w:r>
+        <w:rPr>
+          <w:rFonts w:cs="Arial" w:ascii="Arial" w:hAnsi="Arial"/>
+          <w:sz w:val="18"/>
+          <w:szCs w:val="18"/>
+        </w:rPr>
+        <w:t xml:space="preserve">for a Phase I eSource and clinical trial automation system which is used by the biggest pharmaceutical companies in the world. </w:t>
+      </w:r>
+      <w:r>
+        <w:rPr>
+          <w:rFonts w:cs="Arial" w:ascii="Arial" w:hAnsi="Arial"/>
+          <w:sz w:val="18"/>
+          <w:szCs w:val="18"/>
+          <w:lang w:eastAsia="en-GB"/>
+        </w:rPr>
+        <w:t>Additionally I, a</w:t>
+      </w:r>
+      <w:r>
+        <w:rPr>
+          <w:rStyle w:val="Strong"/>
+          <w:rFonts w:cs="Arial" w:ascii="Arial" w:hAnsi="Arial"/>
+          <w:b w:val="false"/>
+          <w:bCs w:val="false"/>
+          <w:sz w:val="18"/>
+          <w:szCs w:val="18"/>
+          <w:lang w:eastAsia="en-GB"/>
+        </w:rPr>
+        <w:t>pplied</w:t>
+      </w:r>
+      <w:r>
+        <w:rPr>
+          <w:rStyle w:val="Strong"/>
+          <w:rFonts w:cs="Arial" w:ascii="Arial" w:hAnsi="Arial"/>
+          <w:b w:val="false"/>
+          <w:bCs w:val="false"/>
+          <w:sz w:val="18"/>
+          <w:szCs w:val="18"/>
+          <w:lang w:eastAsia="en-GB"/>
+        </w:rPr>
+        <w:t xml:space="preserve"> Test-Driven Development </w:t>
+      </w:r>
+      <w:r>
+        <w:rPr>
+          <w:rStyle w:val="Strong"/>
+          <w:rFonts w:cs="Arial" w:ascii="Arial" w:hAnsi="Arial"/>
+          <w:b w:val="false"/>
+          <w:bCs w:val="false"/>
+          <w:sz w:val="18"/>
+          <w:szCs w:val="18"/>
+          <w:lang w:eastAsia="en-GB"/>
+        </w:rPr>
+        <w:t>methodology</w:t>
+      </w:r>
+      <w:r>
+        <w:rPr>
+          <w:rStyle w:val="Strong"/>
+          <w:rFonts w:cs="Arial" w:ascii="Arial" w:hAnsi="Arial"/>
+          <w:b w:val="false"/>
+          <w:bCs w:val="false"/>
+          <w:sz w:val="18"/>
+          <w:szCs w:val="18"/>
+          <w:lang w:eastAsia="en-GB"/>
+        </w:rPr>
+        <w:t xml:space="preserve"> to ensure </w:t>
+      </w:r>
+      <w:r>
+        <w:rPr>
+          <w:rStyle w:val="Strong"/>
+          <w:rFonts w:cs="Arial" w:ascii="Arial" w:hAnsi="Arial"/>
+          <w:b w:val="false"/>
+          <w:bCs w:val="false"/>
+          <w:sz w:val="18"/>
+          <w:szCs w:val="18"/>
+          <w:lang w:eastAsia="en-GB"/>
+        </w:rPr>
+        <w:t>development of</w:t>
+      </w:r>
+      <w:r>
+        <w:rPr>
+          <w:rStyle w:val="Strong"/>
+          <w:rFonts w:cs="Arial" w:ascii="Arial" w:hAnsi="Arial"/>
+          <w:b w:val="false"/>
+          <w:bCs w:val="false"/>
+          <w:sz w:val="18"/>
+          <w:szCs w:val="18"/>
+          <w:lang w:eastAsia="en-GB"/>
+        </w:rPr>
+        <w:t xml:space="preserve"> high-quality </w:t>
+      </w:r>
+      <w:r>
+        <w:rPr>
+          <w:rStyle w:val="Strong"/>
+          <w:rFonts w:cs="Arial" w:ascii="Arial" w:hAnsi="Arial"/>
+          <w:b w:val="false"/>
+          <w:bCs w:val="false"/>
+          <w:sz w:val="18"/>
+          <w:szCs w:val="18"/>
+          <w:lang w:eastAsia="en-GB"/>
+        </w:rPr>
+        <w:t>and</w:t>
+      </w:r>
+      <w:r>
+        <w:rPr>
+          <w:rStyle w:val="Strong"/>
+          <w:rFonts w:cs="Arial" w:ascii="Arial" w:hAnsi="Arial"/>
+          <w:b w:val="false"/>
+          <w:bCs w:val="false"/>
+          <w:sz w:val="18"/>
+          <w:szCs w:val="18"/>
+          <w:lang w:eastAsia="en-GB"/>
+        </w:rPr>
+        <w:t xml:space="preserve"> maintainable code.</w:t>
+      </w:r>
+      <w:r>
+        <w:rPr>
+          <w:rFonts w:cs="Arial" w:ascii="Arial" w:hAnsi="Arial"/>
+          <w:sz w:val="18"/>
+          <w:szCs w:val="18"/>
+        </w:rPr>
+        <w:t xml:space="preserve"> In collaboration with Project Managers, Biomedical Engineers and Product Owners I delivered for our clients high quality software, and I provided speedy troubleshooting, bug fixing and technical support. </w:t>
       </w:r>
       <w:r>
         <w:rPr>
@@ -700,7 +842,31 @@
           <w:szCs w:val="18"/>
           <w:lang w:eastAsia="en-GB"/>
         </w:rPr>
-        <w:t>Groovy, Grails, Java, AWS, JavaScript, SQL, Git, HTML, CSS</w:t>
+        <w:t xml:space="preserve">Groovy, Grails, Java, AWS, JavaScript, </w:t>
+      </w:r>
+      <w:r>
+        <w:rPr>
+          <w:rFonts w:cs="Arial" w:ascii="Arial" w:hAnsi="Arial"/>
+          <w:b w:val="false"/>
+          <w:bCs w:val="false"/>
+          <w:color w:val="222E39"/>
+          <w:sz w:val="18"/>
+          <w:szCs w:val="18"/>
+          <w:lang w:eastAsia="en-GB"/>
+        </w:rPr>
+        <w:t xml:space="preserve">jQuery, </w:t>
+      </w:r>
+      <w:r>
+        <w:rPr>
+          <w:rFonts w:cs="Arial" w:ascii="Arial" w:hAnsi="Arial"/>
+          <w:b w:val="false"/>
+          <w:bCs w:val="false"/>
+          <w:color w:val="222E39"/>
+          <w:sz w:val="18"/>
+          <w:szCs w:val="18"/>
+          <w:lang w:eastAsia="en-GB"/>
+        </w:rPr>
+        <w:t>SQL, Git, HTML, CSS</w:t>
       </w:r>
     </w:p>
     <w:p>

</xml_diff>